<commit_message>
Dani updated diss plan
</commit_message>
<xml_diff>
--- a/documents/Dani_Gargya_full_plan_Jan20.docx
+++ b/documents/Dani_Gargya_full_plan_Jan20.docx
@@ -57,6 +57,8 @@
         </w:rPr>
         <w:t>Introduction</w:t>
       </w:r>
+      <w:bookmarkStart w:id="0" w:name="_GoBack"/>
+      <w:bookmarkEnd w:id="0"/>
     </w:p>
     <w:p>
       <w:pPr>
@@ -299,12 +301,53 @@
         </w:rPr>
         <w:t>Abundance, richness and composition of ecological communities are changing globally in complex ways (</w:t>
       </w:r>
-      <w:r>
-        <w:rPr>
-          <w:rFonts w:ascii="Arial" w:hAnsi="Arial" w:cs="Arial"/>
-          <w:lang w:val="en-GB"/>
-        </w:rPr>
-        <w:t>Blowes et al., 2019; Eriksson and Hillebrand, 2019; Magurran et al., 2019; Dornelas et al., 2019</w:t>
+      <w:proofErr w:type="spellStart"/>
+      <w:r>
+        <w:rPr>
+          <w:rFonts w:ascii="Arial" w:hAnsi="Arial" w:cs="Arial"/>
+          <w:lang w:val="en-GB"/>
+        </w:rPr>
+        <w:t>Blowes</w:t>
+      </w:r>
+      <w:proofErr w:type="spellEnd"/>
+      <w:r>
+        <w:rPr>
+          <w:rFonts w:ascii="Arial" w:hAnsi="Arial" w:cs="Arial"/>
+          <w:lang w:val="en-GB"/>
+        </w:rPr>
+        <w:t xml:space="preserve"> et al., 2019; Eriksson and Hillebrand, 2019; </w:t>
+      </w:r>
+      <w:proofErr w:type="spellStart"/>
+      <w:r>
+        <w:rPr>
+          <w:rFonts w:ascii="Arial" w:hAnsi="Arial" w:cs="Arial"/>
+          <w:lang w:val="en-GB"/>
+        </w:rPr>
+        <w:t>Magurran</w:t>
+      </w:r>
+      <w:proofErr w:type="spellEnd"/>
+      <w:r>
+        <w:rPr>
+          <w:rFonts w:ascii="Arial" w:hAnsi="Arial" w:cs="Arial"/>
+          <w:lang w:val="en-GB"/>
+        </w:rPr>
+        <w:t xml:space="preserve"> et al., 2019; </w:t>
+      </w:r>
+      <w:proofErr w:type="spellStart"/>
+      <w:r>
+        <w:rPr>
+          <w:rFonts w:ascii="Arial" w:hAnsi="Arial" w:cs="Arial"/>
+          <w:lang w:val="en-GB"/>
+        </w:rPr>
+        <w:t>Dornelas</w:t>
+      </w:r>
+      <w:proofErr w:type="spellEnd"/>
+      <w:r>
+        <w:rPr>
+          <w:rFonts w:ascii="Arial" w:hAnsi="Arial" w:cs="Arial"/>
+          <w:lang w:val="en-GB"/>
+        </w:rPr>
+        <w:t xml:space="preserve"> et al., 2019</w:t>
       </w:r>
       <w:r>
         <w:rPr>
@@ -332,7 +375,23 @@
           <w:rFonts w:ascii="Arial" w:hAnsi="Arial" w:cs="Arial"/>
           <w:lang w:val="en-GB"/>
         </w:rPr>
-        <w:t xml:space="preserve"> are beyond what ecological theory predicts (Gotelli, 2017)</w:t>
+        <w:t xml:space="preserve"> are beyond what ecological theory predicts (</w:t>
+      </w:r>
+      <w:proofErr w:type="spellStart"/>
+      <w:r>
+        <w:rPr>
+          <w:rFonts w:ascii="Arial" w:hAnsi="Arial" w:cs="Arial"/>
+          <w:lang w:val="en-GB"/>
+        </w:rPr>
+        <w:t>Gotelli</w:t>
+      </w:r>
+      <w:proofErr w:type="spellEnd"/>
+      <w:r>
+        <w:rPr>
+          <w:rFonts w:ascii="Arial" w:hAnsi="Arial" w:cs="Arial"/>
+          <w:lang w:val="en-GB"/>
+        </w:rPr>
+        <w:t>, 2017)</w:t>
       </w:r>
       <w:r>
         <w:rPr>
@@ -346,7 +405,14 @@
           <w:rFonts w:ascii="Arial" w:hAnsi="Arial" w:cs="Arial"/>
           <w:lang w:val="en-GB"/>
         </w:rPr>
-        <w:t xml:space="preserve"> The consequences for ecosystem processes, such as their temporal and spatial resilience are not fully understood, their link has been identified though.</w:t>
+        <w:t xml:space="preserve"> The consequences for ecosystem processes, such as their temporal and spatial resilience are not fully understood, their link has been identified </w:t>
+      </w:r>
+      <w:r>
+        <w:rPr>
+          <w:rFonts w:ascii="Arial" w:hAnsi="Arial" w:cs="Arial"/>
+          <w:lang w:val="en-GB"/>
+        </w:rPr>
+        <w:t>though.</w:t>
       </w:r>
       <w:r>
         <w:rPr>
@@ -367,7 +433,21 @@
           <w:rFonts w:ascii="Arial" w:hAnsi="Arial" w:cs="Arial"/>
           <w:lang w:val="en-GB"/>
         </w:rPr>
-        <w:t>to establish effective conservation programs without compromising human development towards more equality, is a key topic on the agenda of decision makers all over the world.</w:t>
+        <w:t xml:space="preserve">to establish effective conservation programs without compromising human development towards </w:t>
+      </w:r>
+      <w:r>
+        <w:rPr>
+          <w:rFonts w:ascii="Arial" w:hAnsi="Arial" w:cs="Arial"/>
+          <w:lang w:val="en-GB"/>
+        </w:rPr>
+        <w:t xml:space="preserve">better </w:t>
+      </w:r>
+      <w:r>
+        <w:rPr>
+          <w:rFonts w:ascii="Arial" w:hAnsi="Arial" w:cs="Arial"/>
+          <w:lang w:val="en-GB"/>
+        </w:rPr>
+        <w:t>equality, is a key topic on the agenda of decision makers all over the world.</w:t>
       </w:r>
       <w:r>
         <w:rPr>
@@ -421,7 +501,21 @@
           <w:rFonts w:ascii="Arial" w:hAnsi="Arial" w:cs="Arial"/>
           <w:lang w:val="en-GB"/>
         </w:rPr>
-        <w:t>, it is common convention that biodiversity is declining on a large scale. However, studies reveal a more complex picture that is very dependant on the scales and biodiversity metrices used</w:t>
+        <w:t>, it is common convention that biodiversity is declining on a large scale. However, studies reveal a more complex picture that is very depend</w:t>
+      </w:r>
+      <w:r>
+        <w:rPr>
+          <w:rFonts w:ascii="Arial" w:hAnsi="Arial" w:cs="Arial"/>
+          <w:lang w:val="en-GB"/>
+        </w:rPr>
+        <w:t>e</w:t>
+      </w:r>
+      <w:r>
+        <w:rPr>
+          <w:rFonts w:ascii="Arial" w:hAnsi="Arial" w:cs="Arial"/>
+          <w:lang w:val="en-GB"/>
+        </w:rPr>
+        <w:t>nt on the scales and biodiversity metrices used</w:t>
       </w:r>
       <w:r>
         <w:rPr>
@@ -498,8 +592,17 @@
           <w:rFonts w:ascii="Arial" w:hAnsi="Arial" w:cs="Arial"/>
           <w:lang w:val="en-GB"/>
         </w:rPr>
-        <w:t>(Blowes</w:t>
-      </w:r>
+        <w:t>(</w:t>
+      </w:r>
+      <w:proofErr w:type="spellStart"/>
+      <w:r>
+        <w:rPr>
+          <w:rFonts w:ascii="Arial" w:hAnsi="Arial" w:cs="Arial"/>
+          <w:lang w:val="en-GB"/>
+        </w:rPr>
+        <w:t>Blowes</w:t>
+      </w:r>
+      <w:proofErr w:type="spellEnd"/>
       <w:r>
         <w:rPr>
           <w:rFonts w:ascii="Arial" w:hAnsi="Arial" w:cs="Arial"/>
@@ -533,7 +636,35 @@
           <w:rFonts w:ascii="Arial" w:hAnsi="Arial" w:cs="Arial"/>
           <w:lang w:val="en-GB"/>
         </w:rPr>
-        <w:t xml:space="preserve"> and has serious implication for the ability of species communities to adapt to future environmental changes (</w:t>
+        <w:t xml:space="preserve"> and has serious implication</w:t>
+      </w:r>
+      <w:r>
+        <w:rPr>
+          <w:rFonts w:ascii="Arial" w:hAnsi="Arial" w:cs="Arial"/>
+          <w:lang w:val="en-GB"/>
+        </w:rPr>
+        <w:t>s</w:t>
+      </w:r>
+      <w:r>
+        <w:rPr>
+          <w:rFonts w:ascii="Arial" w:hAnsi="Arial" w:cs="Arial"/>
+          <w:lang w:val="en-GB"/>
+        </w:rPr>
+        <w:t xml:space="preserve"> </w:t>
+      </w:r>
+      <w:r>
+        <w:rPr>
+          <w:rFonts w:ascii="Arial" w:hAnsi="Arial" w:cs="Arial"/>
+          <w:lang w:val="en-GB"/>
+        </w:rPr>
+        <w:t>on</w:t>
+      </w:r>
+      <w:r>
+        <w:rPr>
+          <w:rFonts w:ascii="Arial" w:hAnsi="Arial" w:cs="Arial"/>
+          <w:lang w:val="en-GB"/>
+        </w:rPr>
+        <w:t xml:space="preserve"> the ability of species communities to adapt to future environmental changes (</w:t>
       </w:r>
       <w:r>
         <w:rPr>
@@ -563,7 +694,35 @@
           <w:rFonts w:ascii="Arial" w:hAnsi="Arial" w:cs="Arial"/>
           <w:lang w:val="en-GB"/>
         </w:rPr>
-        <w:t xml:space="preserve">Changes to the environment caused by the enhancement of accessibility such as cities and roads might lead to </w:t>
+        <w:t>Changes to the environment caused by the enhancement of accessibility</w:t>
+      </w:r>
+      <w:r>
+        <w:rPr>
+          <w:rFonts w:ascii="Arial" w:hAnsi="Arial" w:cs="Arial"/>
+          <w:lang w:val="en-GB"/>
+        </w:rPr>
+        <w:t>,</w:t>
+      </w:r>
+      <w:r>
+        <w:rPr>
+          <w:rFonts w:ascii="Arial" w:hAnsi="Arial" w:cs="Arial"/>
+          <w:lang w:val="en-GB"/>
+        </w:rPr>
+        <w:t xml:space="preserve"> such as cities and roads</w:t>
+      </w:r>
+      <w:r>
+        <w:rPr>
+          <w:rFonts w:ascii="Arial" w:hAnsi="Arial" w:cs="Arial"/>
+          <w:lang w:val="en-GB"/>
+        </w:rPr>
+        <w:t>,</w:t>
+      </w:r>
+      <w:r>
+        <w:rPr>
+          <w:rFonts w:ascii="Arial" w:hAnsi="Arial" w:cs="Arial"/>
+          <w:lang w:val="en-GB"/>
+        </w:rPr>
+        <w:t xml:space="preserve"> might lead to </w:t>
       </w:r>
       <w:r>
         <w:rPr>
@@ -598,7 +757,7 @@
           <w:rFonts w:ascii="Arial" w:hAnsi="Arial" w:cs="Arial"/>
           <w:lang w:val="en-GB"/>
         </w:rPr>
-        <w:t xml:space="preserve"> Local immigration of species can be enhanced by both changing environmental conditions and favouring species that prefer urban environments as well as through transportation and </w:t>
+        <w:t xml:space="preserve"> Local immigration of species can be enhanced by both changing environmental conditions and favouring species that prefer urban environments as well as through </w:t>
       </w:r>
       <w:r>
         <w:rPr>
@@ -606,7 +765,7 @@
           <w:lang w:val="en-GB"/>
         </w:rPr>
         <w:lastRenderedPageBreak/>
-        <w:t>human traffic as trade roads have led to homogenization (</w:t>
+        <w:t>transportation and human traffic as trade roads have led to homogenization (</w:t>
       </w:r>
       <w:r>
         <w:rPr>
@@ -798,14 +957,77 @@
           <w:rFonts w:ascii="Arial" w:hAnsi="Arial" w:cs="Arial"/>
           <w:lang w:val="en-GB"/>
         </w:rPr>
-        <w:t>Does higher accessibility to cities lead to higher turnover</w:t>
-      </w:r>
-      <w:r>
-        <w:rPr>
-          <w:rFonts w:ascii="Arial" w:hAnsi="Arial" w:cs="Arial"/>
-          <w:lang w:val="en-GB"/>
-        </w:rPr>
-        <w:t xml:space="preserve"> within sites</w:t>
+        <w:t>Do</w:t>
+      </w:r>
+      <w:r>
+        <w:rPr>
+          <w:rFonts w:ascii="Arial" w:hAnsi="Arial" w:cs="Arial"/>
+          <w:lang w:val="en-GB"/>
+        </w:rPr>
+        <w:t xml:space="preserve"> </w:t>
+      </w:r>
+      <w:r>
+        <w:rPr>
+          <w:rFonts w:ascii="Arial" w:hAnsi="Arial" w:cs="Arial"/>
+          <w:lang w:val="en-GB"/>
+        </w:rPr>
+        <w:t>locations</w:t>
+      </w:r>
+      <w:r>
+        <w:rPr>
+          <w:rFonts w:ascii="Arial" w:hAnsi="Arial" w:cs="Arial"/>
+          <w:lang w:val="en-GB"/>
+        </w:rPr>
+        <w:t xml:space="preserve"> with </w:t>
+      </w:r>
+      <w:r>
+        <w:rPr>
+          <w:rFonts w:ascii="Arial" w:hAnsi="Arial" w:cs="Arial"/>
+          <w:lang w:val="en-GB"/>
+        </w:rPr>
+        <w:t>higher accessibility to cities lead to higher turnover</w:t>
+      </w:r>
+      <w:r>
+        <w:rPr>
+          <w:rFonts w:ascii="Arial" w:hAnsi="Arial" w:cs="Arial"/>
+          <w:lang w:val="en-GB"/>
+        </w:rPr>
+        <w:t xml:space="preserve"> </w:t>
+      </w:r>
+      <w:r>
+        <w:rPr>
+          <w:rFonts w:ascii="Arial" w:hAnsi="Arial" w:cs="Arial"/>
+          <w:lang w:val="en-GB"/>
+        </w:rPr>
+        <w:t>within sites</w:t>
+      </w:r>
+      <w:r>
+        <w:rPr>
+          <w:rFonts w:ascii="Arial" w:hAnsi="Arial" w:cs="Arial"/>
+          <w:lang w:val="en-GB"/>
+        </w:rPr>
+        <w:t xml:space="preserve"> than </w:t>
+      </w:r>
+      <w:r>
+        <w:rPr>
+          <w:rFonts w:ascii="Arial" w:hAnsi="Arial" w:cs="Arial"/>
+          <w:lang w:val="en-GB"/>
+        </w:rPr>
+        <w:t>locations</w:t>
+      </w:r>
+      <w:r>
+        <w:rPr>
+          <w:rFonts w:ascii="Arial" w:hAnsi="Arial" w:cs="Arial"/>
+          <w:lang w:val="en-GB"/>
+        </w:rPr>
+        <w:t xml:space="preserve"> with lower accessibility</w:t>
+      </w:r>
+      <w:r>
+        <w:rPr>
+          <w:rFonts w:ascii="Arial" w:hAnsi="Arial" w:cs="Arial"/>
+          <w:lang w:val="en-GB"/>
+        </w:rPr>
+        <w:t xml:space="preserve"> (temporal turnover)</w:t>
       </w:r>
       <w:r>
         <w:rPr>
@@ -833,7 +1055,42 @@
           <w:rFonts w:ascii="Arial" w:hAnsi="Arial" w:cs="Arial"/>
           <w:lang w:val="en-GB"/>
         </w:rPr>
-        <w:t>Does higher accessibility to cities lead to increased biodiversity homogenization</w:t>
+        <w:t>Do</w:t>
+      </w:r>
+      <w:r>
+        <w:rPr>
+          <w:rFonts w:ascii="Arial" w:hAnsi="Arial" w:cs="Arial"/>
+          <w:lang w:val="en-GB"/>
+        </w:rPr>
+        <w:t xml:space="preserve"> </w:t>
+      </w:r>
+      <w:r>
+        <w:rPr>
+          <w:rFonts w:ascii="Arial" w:hAnsi="Arial" w:cs="Arial"/>
+          <w:lang w:val="en-GB"/>
+        </w:rPr>
+        <w:t>locations with</w:t>
+      </w:r>
+      <w:r>
+        <w:rPr>
+          <w:rFonts w:ascii="Arial" w:hAnsi="Arial" w:cs="Arial"/>
+          <w:lang w:val="en-GB"/>
+        </w:rPr>
+        <w:t xml:space="preserve"> higher accessibility to cities lead to </w:t>
+      </w:r>
+      <w:r>
+        <w:rPr>
+          <w:rFonts w:ascii="Arial" w:hAnsi="Arial" w:cs="Arial"/>
+          <w:lang w:val="en-GB"/>
+        </w:rPr>
+        <w:t xml:space="preserve">higher </w:t>
+      </w:r>
+      <w:r>
+        <w:rPr>
+          <w:rFonts w:ascii="Arial" w:hAnsi="Arial" w:cs="Arial"/>
+          <w:lang w:val="en-GB"/>
+        </w:rPr>
+        <w:t>biodiversity homogenization</w:t>
       </w:r>
       <w:r>
         <w:rPr>
@@ -855,6 +1112,13 @@
           <w:lang w:val="en-GB"/>
         </w:rPr>
         <w:t xml:space="preserve"> sites</w:t>
+      </w:r>
+      <w:r>
+        <w:rPr>
+          <w:rFonts w:ascii="Arial" w:hAnsi="Arial" w:cs="Arial"/>
+          <w:lang w:val="en-GB"/>
+        </w:rPr>
+        <w:t xml:space="preserve"> than locations with lower accessibility (spatial turnover)</w:t>
       </w:r>
       <w:r>
         <w:rPr>
@@ -931,7 +1195,21 @@
           <w:rFonts w:ascii="Arial" w:hAnsi="Arial" w:cs="Arial"/>
           <w:lang w:val="en-GB"/>
         </w:rPr>
-        <w:t>s there an interactive affect of population density and accessibility on biodiversity homogenization? / How is homogenization</w:t>
+        <w:t xml:space="preserve">s there an interactive affect of population density and accessibility on biodiversity homogenization? / How is </w:t>
+      </w:r>
+      <w:r>
+        <w:rPr>
+          <w:rFonts w:ascii="Arial" w:hAnsi="Arial" w:cs="Arial"/>
+          <w:lang w:val="en-GB"/>
+        </w:rPr>
+        <w:t>spatial/ temporal turnover/</w:t>
+      </w:r>
+      <w:r>
+        <w:rPr>
+          <w:rFonts w:ascii="Arial" w:hAnsi="Arial" w:cs="Arial"/>
+          <w:lang w:val="en-GB"/>
+        </w:rPr>
+        <w:t>homogenization</w:t>
       </w:r>
       <w:r>
         <w:rPr>
@@ -1136,8 +1414,17 @@
           <w:rFonts w:ascii="Arial" w:hAnsi="Arial" w:cs="Arial"/>
           <w:lang w:val="en-GB"/>
         </w:rPr>
-        <w:t xml:space="preserve"> areas with lower accessibility, as human disturbances and connections such as roads tend to select similar winners (Blowes</w:t>
-      </w:r>
+        <w:t xml:space="preserve"> areas with lower accessibility, as human disturbances and connections such as roads tend to select similar winners (</w:t>
+      </w:r>
+      <w:proofErr w:type="spellStart"/>
+      <w:r>
+        <w:rPr>
+          <w:rFonts w:ascii="Arial" w:hAnsi="Arial" w:cs="Arial"/>
+          <w:lang w:val="en-GB"/>
+        </w:rPr>
+        <w:t>Blowes</w:t>
+      </w:r>
+      <w:proofErr w:type="spellEnd"/>
       <w:r>
         <w:rPr>
           <w:rFonts w:ascii="Arial" w:hAnsi="Arial" w:cs="Arial"/>
@@ -1208,15 +1495,33 @@
           <w:color w:val="0070C0"/>
           <w:lang w:val="en-GB"/>
         </w:rPr>
-        <w:t xml:space="preserve">also be </w:t>
-      </w:r>
-      <w:r>
-        <w:rPr>
-          <w:rFonts w:ascii="Arial" w:hAnsi="Arial" w:cs="Arial"/>
-          <w:color w:val="0070C0"/>
-          <w:lang w:val="en-GB"/>
-        </w:rPr>
-        <w:t>??.</w:t>
+        <w:t xml:space="preserve">also </w:t>
+      </w:r>
+      <w:proofErr w:type="gramStart"/>
+      <w:r>
+        <w:rPr>
+          <w:rFonts w:ascii="Arial" w:hAnsi="Arial" w:cs="Arial"/>
+          <w:color w:val="0070C0"/>
+          <w:lang w:val="en-GB"/>
+        </w:rPr>
+        <w:t xml:space="preserve">be </w:t>
+      </w:r>
+      <w:r>
+        <w:rPr>
+          <w:rFonts w:ascii="Arial" w:hAnsi="Arial" w:cs="Arial"/>
+          <w:color w:val="0070C0"/>
+          <w:lang w:val="en-GB"/>
+        </w:rPr>
+        <w:t>?</w:t>
+      </w:r>
+      <w:proofErr w:type="gramEnd"/>
+      <w:r>
+        <w:rPr>
+          <w:rFonts w:ascii="Arial" w:hAnsi="Arial" w:cs="Arial"/>
+          <w:color w:val="0070C0"/>
+          <w:lang w:val="en-GB"/>
+        </w:rPr>
+        <w:t>?.</w:t>
       </w:r>
     </w:p>
     <w:p>
@@ -1387,7 +1692,25 @@
           <w:color w:val="0070C0"/>
           <w:lang w:val="en-GB"/>
         </w:rPr>
-        <w:t>[list taxas].</w:t>
+        <w:t xml:space="preserve">[list </w:t>
+      </w:r>
+      <w:proofErr w:type="spellStart"/>
+      <w:r>
+        <w:rPr>
+          <w:rFonts w:ascii="Arial" w:hAnsi="Arial" w:cs="Arial"/>
+          <w:color w:val="0070C0"/>
+          <w:lang w:val="en-GB"/>
+        </w:rPr>
+        <w:t>taxas</w:t>
+      </w:r>
+      <w:proofErr w:type="spellEnd"/>
+      <w:r>
+        <w:rPr>
+          <w:rFonts w:ascii="Arial" w:hAnsi="Arial" w:cs="Arial"/>
+          <w:color w:val="0070C0"/>
+          <w:lang w:val="en-GB"/>
+        </w:rPr>
+        <w:t>].</w:t>
       </w:r>
       <w:r>
         <w:rPr>
@@ -1461,7 +1784,39 @@
           <w:rFonts w:ascii="Arial" w:hAnsi="Arial" w:cs="Arial"/>
           <w:lang w:val="en-GB"/>
         </w:rPr>
-        <w:t xml:space="preserve">I will derive accessibility to cities scores for the nominal year 2015 for ~ 100km² cells (matching the grid cells of the BioTIME database) around the location of each population in the BioTIME database from the Accessibility to Cities 2015 </w:t>
+        <w:t xml:space="preserve">I will derive accessibility to cities scores for the nominal year 2015 for ~ 100km² cells (matching the grid cells of the </w:t>
+      </w:r>
+      <w:proofErr w:type="spellStart"/>
+      <w:r>
+        <w:rPr>
+          <w:rFonts w:ascii="Arial" w:hAnsi="Arial" w:cs="Arial"/>
+          <w:lang w:val="en-GB"/>
+        </w:rPr>
+        <w:t>BioTIME</w:t>
+      </w:r>
+      <w:proofErr w:type="spellEnd"/>
+      <w:r>
+        <w:rPr>
+          <w:rFonts w:ascii="Arial" w:hAnsi="Arial" w:cs="Arial"/>
+          <w:lang w:val="en-GB"/>
+        </w:rPr>
+        <w:t xml:space="preserve"> database) around the location of each population in the </w:t>
+      </w:r>
+      <w:proofErr w:type="spellStart"/>
+      <w:r>
+        <w:rPr>
+          <w:rFonts w:ascii="Arial" w:hAnsi="Arial" w:cs="Arial"/>
+          <w:lang w:val="en-GB"/>
+        </w:rPr>
+        <w:t>BioTIME</w:t>
+      </w:r>
+      <w:proofErr w:type="spellEnd"/>
+      <w:r>
+        <w:rPr>
+          <w:rFonts w:ascii="Arial" w:hAnsi="Arial" w:cs="Arial"/>
+          <w:lang w:val="en-GB"/>
+        </w:rPr>
+        <w:t xml:space="preserve"> database from the Accessibility to Cities 2015 </w:t>
       </w:r>
       <w:r>
         <w:rPr>
@@ -1543,7 +1898,23 @@
           <w:rFonts w:ascii="Arial" w:hAnsi="Arial" w:cs="Arial"/>
           <w:lang w:val="en-GB"/>
         </w:rPr>
-        <w:t>between 85 degrees north and 60 degrees south) at a 30 arc seconds X and Y resolution. Areas with &gt;1,500 inhabitants/km² or a majority of built-up land cover types coincident with a population centre of at least 50,000 inhabitants are defined as densely populated areas.</w:t>
+        <w:t xml:space="preserve">between 85 degrees north and 60 degrees south) at a 30 arc seconds X and Y resolution. Areas with &gt;1,500 inhabitants/km² or </w:t>
+      </w:r>
+      <w:proofErr w:type="gramStart"/>
+      <w:r>
+        <w:rPr>
+          <w:rFonts w:ascii="Arial" w:hAnsi="Arial" w:cs="Arial"/>
+          <w:lang w:val="en-GB"/>
+        </w:rPr>
+        <w:t>a majority of</w:t>
+      </w:r>
+      <w:proofErr w:type="gramEnd"/>
+      <w:r>
+        <w:rPr>
+          <w:rFonts w:ascii="Arial" w:hAnsi="Arial" w:cs="Arial"/>
+          <w:lang w:val="en-GB"/>
+        </w:rPr>
+        <w:t xml:space="preserve"> built-up land cover types coincident with a population centre of at least 50,000 inhabitants are defined as densely populated areas.</w:t>
       </w:r>
       <w:r>
         <w:rPr>
@@ -1624,6 +1995,7 @@
           <w:lang w:val="en-GB"/>
         </w:rPr>
       </w:pPr>
+      <w:proofErr w:type="spellStart"/>
       <w:r>
         <w:rPr>
           <w:rFonts w:ascii="Arial" w:hAnsi="Arial" w:cs="Arial"/>
@@ -1631,8 +2003,9 @@
           <w:iCs/>
           <w:lang w:val="en-GB"/>
         </w:rPr>
-        <w:t>BioTIME Database – biodiversity time series data</w:t>
-      </w:r>
+        <w:t>BioTIME</w:t>
+      </w:r>
+      <w:proofErr w:type="spellEnd"/>
       <w:r>
         <w:rPr>
           <w:rFonts w:ascii="Arial" w:hAnsi="Arial" w:cs="Arial"/>
@@ -1640,6 +2013,15 @@
           <w:iCs/>
           <w:lang w:val="en-GB"/>
         </w:rPr>
+        <w:t xml:space="preserve"> Database – biodiversity time series data</w:t>
+      </w:r>
+      <w:r>
+        <w:rPr>
+          <w:rFonts w:ascii="Arial" w:hAnsi="Arial" w:cs="Arial"/>
+          <w:i/>
+          <w:iCs/>
+          <w:lang w:val="en-GB"/>
+        </w:rPr>
         <w:br/>
       </w:r>
       <w:r>
@@ -1647,7 +2029,23 @@
           <w:rFonts w:ascii="Arial" w:hAnsi="Arial" w:cs="Arial"/>
           <w:lang w:val="en-GB"/>
         </w:rPr>
-        <w:t xml:space="preserve">I will use data from the currently largest (and open-source) database of community/ecological assemblage time series, BioTIME data base </w:t>
+        <w:t xml:space="preserve">I will use data from the currently largest (and open-source) database of community/ecological assemblage time series, </w:t>
+      </w:r>
+      <w:proofErr w:type="spellStart"/>
+      <w:r>
+        <w:rPr>
+          <w:rFonts w:ascii="Arial" w:hAnsi="Arial" w:cs="Arial"/>
+          <w:lang w:val="en-GB"/>
+        </w:rPr>
+        <w:t>BioTIME</w:t>
+      </w:r>
+      <w:proofErr w:type="spellEnd"/>
+      <w:r>
+        <w:rPr>
+          <w:rFonts w:ascii="Arial" w:hAnsi="Arial" w:cs="Arial"/>
+          <w:lang w:val="en-GB"/>
+        </w:rPr>
+        <w:t xml:space="preserve"> data base </w:t>
       </w:r>
       <w:r>
         <w:rPr>
@@ -1897,7 +2295,25 @@
           <w:color w:val="0070C0"/>
           <w:lang w:val="en-GB"/>
         </w:rPr>
-        <w:t>Consistency of methods used? Units? How to standardise cell sizes/communities/overlapping data?</w:t>
+        <w:t xml:space="preserve">Consistency of methods </w:t>
+      </w:r>
+      <w:proofErr w:type="gramStart"/>
+      <w:r>
+        <w:rPr>
+          <w:rFonts w:ascii="Arial" w:hAnsi="Arial" w:cs="Arial"/>
+          <w:color w:val="0070C0"/>
+          <w:lang w:val="en-GB"/>
+        </w:rPr>
+        <w:t>used?</w:t>
+      </w:r>
+      <w:proofErr w:type="gramEnd"/>
+      <w:r>
+        <w:rPr>
+          <w:rFonts w:ascii="Arial" w:hAnsi="Arial" w:cs="Arial"/>
+          <w:color w:val="0070C0"/>
+          <w:lang w:val="en-GB"/>
+        </w:rPr>
+        <w:t xml:space="preserve"> Units? How to standardise cell sizes/communities/overlapping data?</w:t>
       </w:r>
       <w:r>
         <w:rPr>
@@ -1918,7 +2334,21 @@
           <w:rFonts w:ascii="Arial" w:hAnsi="Arial" w:cs="Arial"/>
           <w:lang w:val="en-GB"/>
         </w:rPr>
-        <w:t xml:space="preserve">I will only include data with 2 or more datapoints between the years 2005-2015. </w:t>
+        <w:t xml:space="preserve">I will only include data with </w:t>
+      </w:r>
+      <w:r>
+        <w:rPr>
+          <w:rFonts w:ascii="Arial" w:hAnsi="Arial" w:cs="Arial"/>
+          <w:lang w:val="en-GB"/>
+        </w:rPr>
+        <w:t>two</w:t>
+      </w:r>
+      <w:r>
+        <w:rPr>
+          <w:rFonts w:ascii="Arial" w:hAnsi="Arial" w:cs="Arial"/>
+          <w:lang w:val="en-GB"/>
+        </w:rPr>
+        <w:t xml:space="preserve"> or more datapoints between the years 2005-2015. </w:t>
       </w:r>
     </w:p>
     <w:p>
@@ -1970,7 +2400,23 @@
           <w:rFonts w:ascii="Arial" w:hAnsi="Arial" w:cs="Arial"/>
           <w:lang w:val="en-GB"/>
         </w:rPr>
-        <w:t>I will bound the scores of turnovers between zero and one, where zero is no change in community composition and one indicates that all of the original species have been replaced.</w:t>
+        <w:t xml:space="preserve">I will bound the scores of turnovers between zero and one, where zero is no change in community composition and one indicates that </w:t>
+      </w:r>
+      <w:proofErr w:type="gramStart"/>
+      <w:r>
+        <w:rPr>
+          <w:rFonts w:ascii="Arial" w:hAnsi="Arial" w:cs="Arial"/>
+          <w:lang w:val="en-GB"/>
+        </w:rPr>
+        <w:t>all of</w:t>
+      </w:r>
+      <w:proofErr w:type="gramEnd"/>
+      <w:r>
+        <w:rPr>
+          <w:rFonts w:ascii="Arial" w:hAnsi="Arial" w:cs="Arial"/>
+          <w:lang w:val="en-GB"/>
+        </w:rPr>
+        <w:t xml:space="preserve"> the original species have been replaced.</w:t>
       </w:r>
     </w:p>
     <w:p>
@@ -2105,7 +2551,21 @@
           <w:rFonts w:ascii="Arial" w:hAnsi="Arial" w:cs="Arial"/>
           <w:lang w:val="en-GB"/>
         </w:rPr>
-        <w:t xml:space="preserve">All model will be fitted in a Bayesian framework using hierarchical linear models. </w:t>
+        <w:t>All model</w:t>
+      </w:r>
+      <w:r>
+        <w:rPr>
+          <w:rFonts w:ascii="Arial" w:hAnsi="Arial" w:cs="Arial"/>
+          <w:lang w:val="en-GB"/>
+        </w:rPr>
+        <w:t>s</w:t>
+      </w:r>
+      <w:r>
+        <w:rPr>
+          <w:rFonts w:ascii="Arial" w:hAnsi="Arial" w:cs="Arial"/>
+          <w:lang w:val="en-GB"/>
+        </w:rPr>
+        <w:t xml:space="preserve"> will be fitted in a Bayesian framework using hierarchical linear models. </w:t>
       </w:r>
       <w:r>
         <w:rPr>
@@ -2177,16 +2637,487 @@
         <w:spacing w:line="360" w:lineRule="auto"/>
         <w:rPr>
           <w:rFonts w:ascii="Arial" w:hAnsi="Arial" w:cs="Arial"/>
-          <w:color w:val="0070C0"/>
-          <w:lang w:val="en-GB"/>
-        </w:rPr>
-      </w:pPr>
-      <w:r>
-        <w:rPr>
-          <w:rFonts w:ascii="Arial" w:hAnsi="Arial" w:cs="Arial"/>
-          <w:color w:val="0070C0"/>
-          <w:lang w:val="en-GB"/>
-        </w:rPr>
+          <w:lang w:val="it-IT"/>
+        </w:rPr>
+      </w:pPr>
+      <w:r>
+        <w:rPr>
+          <w:rFonts w:ascii="Arial" w:hAnsi="Arial" w:cs="Arial"/>
+          <w:lang w:val="it-IT"/>
+        </w:rPr>
+        <w:t>RQ1:</w:t>
+      </w:r>
+      <w:r>
+        <w:rPr>
+          <w:rFonts w:ascii="Arial" w:hAnsi="Arial" w:cs="Arial"/>
+          <w:lang w:val="it-IT"/>
+        </w:rPr>
+        <w:br/>
+      </w:r>
+      <w:r>
+        <w:rPr>
+          <w:rFonts w:ascii="Arial" w:hAnsi="Arial" w:cs="Arial"/>
+          <w:lang w:val="it-IT"/>
+        </w:rPr>
+        <w:t xml:space="preserve">Turnover ~ </w:t>
+      </w:r>
+      <w:proofErr w:type="spellStart"/>
+      <w:r>
+        <w:rPr>
+          <w:rFonts w:ascii="Arial" w:hAnsi="Arial" w:cs="Arial"/>
+          <w:lang w:val="it-IT"/>
+        </w:rPr>
+        <w:t>accessibility</w:t>
+      </w:r>
+      <w:proofErr w:type="spellEnd"/>
+      <w:r>
+        <w:rPr>
+          <w:rFonts w:ascii="Arial" w:hAnsi="Arial" w:cs="Arial"/>
+          <w:lang w:val="it-IT"/>
+        </w:rPr>
+        <w:t xml:space="preserve"> (</w:t>
+      </w:r>
+      <w:proofErr w:type="spellStart"/>
+      <w:r>
+        <w:rPr>
+          <w:rFonts w:ascii="Arial" w:hAnsi="Arial" w:cs="Arial"/>
+          <w:lang w:val="it-IT"/>
+        </w:rPr>
+        <w:t>bi</w:t>
+      </w:r>
+      <w:r>
+        <w:rPr>
+          <w:rFonts w:ascii="Arial" w:hAnsi="Arial" w:cs="Arial"/>
+          <w:lang w:val="it-IT"/>
+        </w:rPr>
+        <w:t>nomial</w:t>
+      </w:r>
+      <w:proofErr w:type="spellEnd"/>
+      <w:r>
+        <w:rPr>
+          <w:rFonts w:ascii="Arial" w:hAnsi="Arial" w:cs="Arial"/>
+          <w:lang w:val="it-IT"/>
+        </w:rPr>
+        <w:t xml:space="preserve">?) </w:t>
+      </w:r>
+      <w:r>
+        <w:rPr>
+          <w:rFonts w:ascii="Arial" w:hAnsi="Arial" w:cs="Arial"/>
+          <w:lang w:val="it-IT"/>
+        </w:rPr>
+        <w:t xml:space="preserve">+ </w:t>
+      </w:r>
+      <w:proofErr w:type="spellStart"/>
+      <w:r>
+        <w:rPr>
+          <w:rFonts w:ascii="Arial" w:hAnsi="Arial" w:cs="Arial"/>
+          <w:lang w:val="it-IT"/>
+        </w:rPr>
+        <w:t>latitude</w:t>
+      </w:r>
+      <w:proofErr w:type="spellEnd"/>
+      <w:r>
+        <w:rPr>
+          <w:rFonts w:ascii="Arial" w:hAnsi="Arial" w:cs="Arial"/>
+          <w:lang w:val="it-IT"/>
+        </w:rPr>
+        <w:t xml:space="preserve"> + du</w:t>
+      </w:r>
+      <w:r>
+        <w:rPr>
+          <w:rFonts w:ascii="Arial" w:hAnsi="Arial" w:cs="Arial"/>
+          <w:lang w:val="it-IT"/>
+        </w:rPr>
+        <w:t xml:space="preserve">ration </w:t>
+      </w:r>
+      <w:proofErr w:type="spellStart"/>
+      <w:r>
+        <w:rPr>
+          <w:rFonts w:ascii="Arial" w:hAnsi="Arial" w:cs="Arial"/>
+          <w:lang w:val="it-IT"/>
+        </w:rPr>
+        <w:t>observation</w:t>
+      </w:r>
+      <w:proofErr w:type="spellEnd"/>
+      <w:r>
+        <w:rPr>
+          <w:rFonts w:ascii="Arial" w:hAnsi="Arial" w:cs="Arial"/>
+          <w:lang w:val="it-IT"/>
+        </w:rPr>
+        <w:t xml:space="preserve"> </w:t>
+      </w:r>
+    </w:p>
+    <w:p>
+      <w:pPr>
+        <w:spacing w:line="360" w:lineRule="auto"/>
+        <w:rPr>
+          <w:rFonts w:ascii="Arial" w:hAnsi="Arial" w:cs="Arial"/>
+          <w:lang w:val="en-GB"/>
+        </w:rPr>
+      </w:pPr>
+      <w:r>
+        <w:rPr>
+          <w:rFonts w:ascii="Arial" w:hAnsi="Arial" w:cs="Arial"/>
+          <w:lang w:val="en-GB"/>
+        </w:rPr>
+        <w:t>Random: year, b</w:t>
+      </w:r>
+      <w:r>
+        <w:rPr>
+          <w:rFonts w:ascii="Arial" w:hAnsi="Arial" w:cs="Arial"/>
+          <w:lang w:val="en-GB"/>
+        </w:rPr>
+        <w:t>iome, study ID</w:t>
+      </w:r>
+    </w:p>
+    <w:p>
+      <w:pPr>
+        <w:spacing w:line="360" w:lineRule="auto"/>
+        <w:rPr>
+          <w:rFonts w:ascii="Arial" w:hAnsi="Arial" w:cs="Arial"/>
+          <w:lang w:val="en-GB"/>
+        </w:rPr>
+      </w:pPr>
+    </w:p>
+    <w:p>
+      <w:pPr>
+        <w:spacing w:line="360" w:lineRule="auto"/>
+        <w:rPr>
+          <w:rFonts w:ascii="Arial" w:hAnsi="Arial" w:cs="Arial"/>
+          <w:lang w:val="en-GB"/>
+        </w:rPr>
+      </w:pPr>
+      <w:r>
+        <w:rPr>
+          <w:rFonts w:ascii="Arial" w:hAnsi="Arial" w:cs="Arial"/>
+          <w:lang w:val="en-GB"/>
+        </w:rPr>
+        <w:t>RQ3:</w:t>
+      </w:r>
+      <w:r>
+        <w:rPr>
+          <w:rFonts w:ascii="Arial" w:hAnsi="Arial" w:cs="Arial"/>
+          <w:lang w:val="en-GB"/>
+        </w:rPr>
+        <w:br/>
+      </w:r>
+      <w:r>
+        <w:rPr>
+          <w:rFonts w:ascii="Arial" w:hAnsi="Arial" w:cs="Arial"/>
+          <w:lang w:val="en-GB"/>
+        </w:rPr>
+        <w:t xml:space="preserve">Turnover ~ accessibility (binomial?) + latitude + duration observation </w:t>
+      </w:r>
+      <w:r>
+        <w:rPr>
+          <w:rFonts w:ascii="Arial" w:hAnsi="Arial" w:cs="Arial"/>
+          <w:lang w:val="en-GB"/>
+        </w:rPr>
+        <w:t xml:space="preserve">+ taxa + </w:t>
+      </w:r>
+      <w:proofErr w:type="spellStart"/>
+      <w:proofErr w:type="gramStart"/>
+      <w:r>
+        <w:rPr>
+          <w:rFonts w:ascii="Arial" w:hAnsi="Arial" w:cs="Arial"/>
+          <w:lang w:val="en-GB"/>
+        </w:rPr>
+        <w:t>accessibility:taxa</w:t>
+      </w:r>
+      <w:proofErr w:type="spellEnd"/>
+      <w:proofErr w:type="gramEnd"/>
+    </w:p>
+    <w:p>
+      <w:pPr>
+        <w:spacing w:line="360" w:lineRule="auto"/>
+        <w:rPr>
+          <w:rFonts w:ascii="Arial" w:hAnsi="Arial" w:cs="Arial"/>
+          <w:lang w:val="en-GB"/>
+        </w:rPr>
+      </w:pPr>
+      <w:r>
+        <w:rPr>
+          <w:rFonts w:ascii="Arial" w:hAnsi="Arial" w:cs="Arial"/>
+          <w:lang w:val="en-GB"/>
+        </w:rPr>
+        <w:t>Random: year, b</w:t>
+      </w:r>
+      <w:r>
+        <w:rPr>
+          <w:rFonts w:ascii="Arial" w:hAnsi="Arial" w:cs="Arial"/>
+          <w:lang w:val="en-GB"/>
+        </w:rPr>
+        <w:t>iome, study ID</w:t>
+      </w:r>
+    </w:p>
+    <w:p>
+      <w:pPr>
+        <w:spacing w:line="360" w:lineRule="auto"/>
+        <w:rPr>
+          <w:rFonts w:ascii="Arial" w:hAnsi="Arial" w:cs="Arial"/>
+          <w:lang w:val="en-GB"/>
+        </w:rPr>
+      </w:pPr>
+    </w:p>
+    <w:p>
+      <w:pPr>
+        <w:spacing w:line="360" w:lineRule="auto"/>
+        <w:rPr>
+          <w:rFonts w:ascii="Arial" w:hAnsi="Arial" w:cs="Arial"/>
+          <w:color w:val="0070C0"/>
+          <w:lang w:val="en-GB"/>
+        </w:rPr>
+      </w:pPr>
+      <w:r>
+        <w:rPr>
+          <w:rFonts w:ascii="Arial" w:hAnsi="Arial" w:cs="Arial"/>
+          <w:color w:val="0070C0"/>
+          <w:lang w:val="en-GB"/>
+        </w:rPr>
+        <w:t>Data checks</w:t>
+      </w:r>
+    </w:p>
+    <w:p>
+      <w:pPr>
+        <w:pStyle w:val="ListParagraph"/>
+        <w:numPr>
+          <w:ilvl w:val="0"/>
+          <w:numId w:val="5"/>
+        </w:numPr>
+        <w:spacing w:line="360" w:lineRule="auto"/>
+        <w:rPr>
+          <w:rFonts w:ascii="Arial" w:hAnsi="Arial" w:cs="Arial"/>
+          <w:color w:val="0070C0"/>
+          <w:lang w:val="en-GB"/>
+        </w:rPr>
+      </w:pPr>
+      <w:r>
+        <w:rPr>
+          <w:rFonts w:ascii="Arial" w:hAnsi="Arial" w:cs="Arial"/>
+          <w:color w:val="0070C0"/>
+          <w:lang w:val="en-GB"/>
+        </w:rPr>
+        <w:t xml:space="preserve">Data points </w:t>
+      </w:r>
+      <w:r>
+        <w:rPr>
+          <w:rFonts w:ascii="Arial" w:hAnsi="Arial" w:cs="Arial"/>
+          <w:color w:val="0070C0"/>
+          <w:lang w:val="en-GB"/>
+        </w:rPr>
+        <w:t xml:space="preserve">from </w:t>
+      </w:r>
+      <w:proofErr w:type="spellStart"/>
+      <w:r>
+        <w:rPr>
+          <w:rFonts w:ascii="Arial" w:hAnsi="Arial" w:cs="Arial"/>
+          <w:color w:val="0070C0"/>
+          <w:lang w:val="en-GB"/>
+        </w:rPr>
+        <w:t>BioTIME</w:t>
+      </w:r>
+      <w:proofErr w:type="spellEnd"/>
+      <w:r>
+        <w:rPr>
+          <w:rFonts w:ascii="Arial" w:hAnsi="Arial" w:cs="Arial"/>
+          <w:color w:val="0070C0"/>
+          <w:lang w:val="en-GB"/>
+        </w:rPr>
+        <w:t xml:space="preserve"> </w:t>
+      </w:r>
+      <w:r>
+        <w:rPr>
+          <w:rFonts w:ascii="Arial" w:hAnsi="Arial" w:cs="Arial"/>
+          <w:color w:val="0070C0"/>
+          <w:lang w:val="en-GB"/>
+        </w:rPr>
+        <w:t>which don’t have accessibility score?</w:t>
+      </w:r>
+    </w:p>
+    <w:p>
+      <w:pPr>
+        <w:pStyle w:val="ListParagraph"/>
+        <w:numPr>
+          <w:ilvl w:val="0"/>
+          <w:numId w:val="5"/>
+        </w:numPr>
+        <w:spacing w:line="360" w:lineRule="auto"/>
+        <w:rPr>
+          <w:rFonts w:ascii="Arial" w:hAnsi="Arial" w:cs="Arial"/>
+          <w:color w:val="0070C0"/>
+          <w:lang w:val="en-GB"/>
+        </w:rPr>
+      </w:pPr>
+      <w:r>
+        <w:rPr>
+          <w:rFonts w:ascii="Arial" w:hAnsi="Arial" w:cs="Arial"/>
+          <w:color w:val="0070C0"/>
+          <w:lang w:val="en-GB"/>
+        </w:rPr>
+        <w:t xml:space="preserve">Distribution </w:t>
+      </w:r>
+      <w:proofErr w:type="spellStart"/>
+      <w:r>
+        <w:rPr>
+          <w:rFonts w:ascii="Arial" w:hAnsi="Arial" w:cs="Arial"/>
+          <w:color w:val="0070C0"/>
+          <w:lang w:val="en-GB"/>
+        </w:rPr>
+        <w:t>Histrogram</w:t>
+      </w:r>
+      <w:proofErr w:type="spellEnd"/>
+    </w:p>
+    <w:p>
+      <w:pPr>
+        <w:pStyle w:val="ListParagraph"/>
+        <w:numPr>
+          <w:ilvl w:val="0"/>
+          <w:numId w:val="5"/>
+        </w:numPr>
+        <w:spacing w:line="360" w:lineRule="auto"/>
+        <w:rPr>
+          <w:rFonts w:ascii="Arial" w:hAnsi="Arial" w:cs="Arial"/>
+          <w:color w:val="0070C0"/>
+          <w:lang w:val="en-GB"/>
+        </w:rPr>
+      </w:pPr>
+      <w:proofErr w:type="spellStart"/>
+      <w:r>
+        <w:rPr>
+          <w:rFonts w:ascii="Arial" w:hAnsi="Arial" w:cs="Arial"/>
+          <w:color w:val="0070C0"/>
+          <w:lang w:val="en-GB"/>
+        </w:rPr>
+        <w:t>Center</w:t>
+      </w:r>
+      <w:proofErr w:type="spellEnd"/>
+      <w:r>
+        <w:rPr>
+          <w:rFonts w:ascii="Arial" w:hAnsi="Arial" w:cs="Arial"/>
+          <w:color w:val="0070C0"/>
+          <w:lang w:val="en-GB"/>
+        </w:rPr>
+        <w:t xml:space="preserve"> latitude and year data?</w:t>
+      </w:r>
+    </w:p>
+    <w:p>
+      <w:pPr>
+        <w:pStyle w:val="ListParagraph"/>
+        <w:numPr>
+          <w:ilvl w:val="0"/>
+          <w:numId w:val="5"/>
+        </w:numPr>
+        <w:spacing w:line="360" w:lineRule="auto"/>
+        <w:rPr>
+          <w:rFonts w:ascii="Arial" w:hAnsi="Arial" w:cs="Arial"/>
+          <w:color w:val="0070C0"/>
+          <w:lang w:val="en-GB"/>
+        </w:rPr>
+      </w:pPr>
+      <w:r>
+        <w:rPr>
+          <w:rFonts w:ascii="Arial" w:hAnsi="Arial" w:cs="Arial"/>
+          <w:color w:val="0070C0"/>
+          <w:lang w:val="en-GB"/>
+        </w:rPr>
+        <w:t>Sites coincidence with protected areas</w:t>
+      </w:r>
+    </w:p>
+    <w:p>
+      <w:pPr>
+        <w:pStyle w:val="ListParagraph"/>
+        <w:numPr>
+          <w:ilvl w:val="0"/>
+          <w:numId w:val="5"/>
+        </w:numPr>
+        <w:spacing w:line="360" w:lineRule="auto"/>
+        <w:rPr>
+          <w:rFonts w:ascii="Arial" w:hAnsi="Arial" w:cs="Arial"/>
+          <w:color w:val="0070C0"/>
+          <w:lang w:val="en-GB"/>
+        </w:rPr>
+      </w:pPr>
+      <w:r>
+        <w:rPr>
+          <w:rFonts w:ascii="Arial" w:hAnsi="Arial" w:cs="Arial"/>
+          <w:color w:val="0070C0"/>
+          <w:lang w:val="en-GB"/>
+        </w:rPr>
+        <w:t>Spatial extent of studies</w:t>
+      </w:r>
+    </w:p>
+    <w:p>
+      <w:pPr>
+        <w:pStyle w:val="ListParagraph"/>
+        <w:numPr>
+          <w:ilvl w:val="0"/>
+          <w:numId w:val="5"/>
+        </w:numPr>
+        <w:spacing w:line="360" w:lineRule="auto"/>
+        <w:rPr>
+          <w:rFonts w:ascii="Arial" w:hAnsi="Arial" w:cs="Arial"/>
+          <w:color w:val="0070C0"/>
+          <w:lang w:val="en-GB"/>
+        </w:rPr>
+      </w:pPr>
+      <w:r>
+        <w:rPr>
+          <w:rFonts w:ascii="Arial" w:hAnsi="Arial" w:cs="Arial"/>
+          <w:color w:val="0070C0"/>
+          <w:lang w:val="en-GB"/>
+        </w:rPr>
+        <w:t>Is there effect of amount of data points in time series on outcomes?</w:t>
+      </w:r>
+    </w:p>
+    <w:p>
+      <w:pPr>
+        <w:pStyle w:val="ListParagraph"/>
+        <w:numPr>
+          <w:ilvl w:val="0"/>
+          <w:numId w:val="5"/>
+        </w:numPr>
+        <w:spacing w:line="360" w:lineRule="auto"/>
+        <w:rPr>
+          <w:rFonts w:ascii="Arial" w:hAnsi="Arial" w:cs="Arial"/>
+          <w:color w:val="0070C0"/>
+          <w:lang w:val="en-GB"/>
+        </w:rPr>
+      </w:pPr>
+      <w:r>
+        <w:rPr>
+          <w:rFonts w:ascii="Arial" w:hAnsi="Arial" w:cs="Arial"/>
+          <w:color w:val="0070C0"/>
+          <w:lang w:val="en-GB"/>
+        </w:rPr>
+        <w:t>Duration of same accessibility score? How to handle data that changed from low a -&gt; high a</w:t>
+      </w:r>
+    </w:p>
+    <w:p>
+      <w:pPr>
+        <w:spacing w:line="360" w:lineRule="auto"/>
+        <w:rPr>
+          <w:rFonts w:ascii="Arial" w:hAnsi="Arial" w:cs="Arial"/>
+          <w:color w:val="0070C0"/>
+          <w:lang w:val="en-GB"/>
+        </w:rPr>
+      </w:pPr>
+    </w:p>
+    <w:p>
+      <w:pPr>
+        <w:spacing w:line="360" w:lineRule="auto"/>
+        <w:rPr>
+          <w:rFonts w:ascii="Arial" w:hAnsi="Arial" w:cs="Arial"/>
+          <w:color w:val="0070C0"/>
+          <w:lang w:val="en-GB"/>
+        </w:rPr>
+      </w:pPr>
+      <w:r>
+        <w:rPr>
+          <w:rFonts w:ascii="Arial" w:hAnsi="Arial" w:cs="Arial"/>
+          <w:color w:val="0070C0"/>
+          <w:lang w:val="en-GB"/>
+        </w:rPr>
+        <w:lastRenderedPageBreak/>
         <w:t>Ideas for sensitivity analysis of models</w:t>
       </w:r>
     </w:p>
@@ -2233,7 +3164,7 @@
           <w:color w:val="0070C0"/>
           <w:lang w:val="en-GB"/>
         </w:rPr>
-        <w:t>Sites coincidence with protected areas</w:t>
+        <w:t>Reaction rare species vs common species</w:t>
       </w:r>
     </w:p>
     <w:p>
@@ -2256,7 +3187,25 @@
           <w:color w:val="0070C0"/>
           <w:lang w:val="en-GB"/>
         </w:rPr>
-        <w:t>Spatial extent of studies</w:t>
+        <w:t>Differences in latitude (</w:t>
+      </w:r>
+      <w:proofErr w:type="spellStart"/>
+      <w:r>
+        <w:rPr>
+          <w:rFonts w:ascii="Arial" w:hAnsi="Arial" w:cs="Arial"/>
+          <w:color w:val="0070C0"/>
+          <w:lang w:val="en-GB"/>
+        </w:rPr>
+        <w:t>eg</w:t>
+      </w:r>
+      <w:proofErr w:type="spellEnd"/>
+      <w:r>
+        <w:rPr>
+          <w:rFonts w:ascii="Arial" w:hAnsi="Arial" w:cs="Arial"/>
+          <w:color w:val="0070C0"/>
+          <w:lang w:val="en-GB"/>
+        </w:rPr>
+        <w:t xml:space="preserve"> tropics)</w:t>
       </w:r>
     </w:p>
     <w:p>
@@ -2279,7 +3228,7 @@
           <w:color w:val="0070C0"/>
           <w:lang w:val="en-GB"/>
         </w:rPr>
-        <w:t>Data points which don’t have accessibility score?</w:t>
+        <w:t>Taxonomic differences (if not included as research question)</w:t>
       </w:r>
     </w:p>
     <w:p>
@@ -2302,7 +3251,7 @@
           <w:color w:val="0070C0"/>
           <w:lang w:val="en-GB"/>
         </w:rPr>
-        <w:t>Reaction rare species vs common species</w:t>
+        <w:t>Preference of urban-adapted species?</w:t>
       </w:r>
     </w:p>
     <w:p>
@@ -2325,53 +3274,7 @@
           <w:color w:val="0070C0"/>
           <w:lang w:val="en-GB"/>
         </w:rPr>
-        <w:t>Differences in latitude (eg tropics)</w:t>
-      </w:r>
-    </w:p>
-    <w:p>
-      <w:pPr>
-        <w:pStyle w:val="ListParagraph"/>
-        <w:numPr>
-          <w:ilvl w:val="0"/>
-          <w:numId w:val="4"/>
-        </w:numPr>
-        <w:spacing w:line="360" w:lineRule="auto"/>
-        <w:rPr>
-          <w:rFonts w:ascii="Arial" w:hAnsi="Arial" w:cs="Arial"/>
-          <w:color w:val="0070C0"/>
-          <w:lang w:val="en-GB"/>
-        </w:rPr>
-      </w:pPr>
-      <w:r>
-        <w:rPr>
-          <w:rFonts w:ascii="Arial" w:hAnsi="Arial" w:cs="Arial"/>
-          <w:color w:val="0070C0"/>
-          <w:lang w:val="en-GB"/>
-        </w:rPr>
-        <w:t>Taxonomic differences (if not included as research question)</w:t>
-      </w:r>
-    </w:p>
-    <w:p>
-      <w:pPr>
-        <w:pStyle w:val="ListParagraph"/>
-        <w:numPr>
-          <w:ilvl w:val="0"/>
-          <w:numId w:val="4"/>
-        </w:numPr>
-        <w:spacing w:line="360" w:lineRule="auto"/>
-        <w:rPr>
-          <w:rFonts w:ascii="Arial" w:hAnsi="Arial" w:cs="Arial"/>
-          <w:color w:val="0070C0"/>
-          <w:lang w:val="en-GB"/>
-        </w:rPr>
-      </w:pPr>
-      <w:r>
-        <w:rPr>
-          <w:rFonts w:ascii="Arial" w:hAnsi="Arial" w:cs="Arial"/>
-          <w:color w:val="0070C0"/>
-          <w:lang w:val="en-GB"/>
-        </w:rPr>
-        <w:t>Preference of urban-adapted species?</w:t>
+        <w:t>Choice of biodiversity metric?</w:t>
       </w:r>
       <w:r>
         <w:rPr>
@@ -2422,8 +3325,6 @@
         </w:rPr>
         <w:t>Example graphs</w:t>
       </w:r>
-      <w:bookmarkStart w:id="0" w:name="_GoBack"/>
-      <w:bookmarkEnd w:id="0"/>
     </w:p>
     <w:p>
       <w:pPr>
@@ -2880,6 +3781,119 @@
     </w:lvl>
   </w:abstractNum>
   <w:abstractNum w:abstractNumId="2" w15:restartNumberingAfterBreak="0">
+    <w:nsid w:val="4FF820AA"/>
+    <w:multiLevelType w:val="hybridMultilevel"/>
+    <w:tmpl w:val="9F88C5F2"/>
+    <w:lvl w:ilvl="0" w:tplc="08090001">
+      <w:start w:val="1"/>
+      <w:numFmt w:val="bullet"/>
+      <w:lvlText w:val=""/>
+      <w:lvlJc w:val="left"/>
+      <w:pPr>
+        <w:ind w:left="720" w:hanging="360"/>
+      </w:pPr>
+      <w:rPr>
+        <w:rFonts w:ascii="Symbol" w:hAnsi="Symbol" w:hint="default"/>
+      </w:rPr>
+    </w:lvl>
+    <w:lvl w:ilvl="1" w:tplc="08090003" w:tentative="1">
+      <w:start w:val="1"/>
+      <w:numFmt w:val="bullet"/>
+      <w:lvlText w:val="o"/>
+      <w:lvlJc w:val="left"/>
+      <w:pPr>
+        <w:ind w:left="1440" w:hanging="360"/>
+      </w:pPr>
+      <w:rPr>
+        <w:rFonts w:ascii="Courier New" w:hAnsi="Courier New" w:cs="Courier New" w:hint="default"/>
+      </w:rPr>
+    </w:lvl>
+    <w:lvl w:ilvl="2" w:tplc="08090005" w:tentative="1">
+      <w:start w:val="1"/>
+      <w:numFmt w:val="bullet"/>
+      <w:lvlText w:val=""/>
+      <w:lvlJc w:val="left"/>
+      <w:pPr>
+        <w:ind w:left="2160" w:hanging="360"/>
+      </w:pPr>
+      <w:rPr>
+        <w:rFonts w:ascii="Wingdings" w:hAnsi="Wingdings" w:hint="default"/>
+      </w:rPr>
+    </w:lvl>
+    <w:lvl w:ilvl="3" w:tplc="08090001" w:tentative="1">
+      <w:start w:val="1"/>
+      <w:numFmt w:val="bullet"/>
+      <w:lvlText w:val=""/>
+      <w:lvlJc w:val="left"/>
+      <w:pPr>
+        <w:ind w:left="2880" w:hanging="360"/>
+      </w:pPr>
+      <w:rPr>
+        <w:rFonts w:ascii="Symbol" w:hAnsi="Symbol" w:hint="default"/>
+      </w:rPr>
+    </w:lvl>
+    <w:lvl w:ilvl="4" w:tplc="08090003" w:tentative="1">
+      <w:start w:val="1"/>
+      <w:numFmt w:val="bullet"/>
+      <w:lvlText w:val="o"/>
+      <w:lvlJc w:val="left"/>
+      <w:pPr>
+        <w:ind w:left="3600" w:hanging="360"/>
+      </w:pPr>
+      <w:rPr>
+        <w:rFonts w:ascii="Courier New" w:hAnsi="Courier New" w:cs="Courier New" w:hint="default"/>
+      </w:rPr>
+    </w:lvl>
+    <w:lvl w:ilvl="5" w:tplc="08090005" w:tentative="1">
+      <w:start w:val="1"/>
+      <w:numFmt w:val="bullet"/>
+      <w:lvlText w:val=""/>
+      <w:lvlJc w:val="left"/>
+      <w:pPr>
+        <w:ind w:left="4320" w:hanging="360"/>
+      </w:pPr>
+      <w:rPr>
+        <w:rFonts w:ascii="Wingdings" w:hAnsi="Wingdings" w:hint="default"/>
+      </w:rPr>
+    </w:lvl>
+    <w:lvl w:ilvl="6" w:tplc="08090001" w:tentative="1">
+      <w:start w:val="1"/>
+      <w:numFmt w:val="bullet"/>
+      <w:lvlText w:val=""/>
+      <w:lvlJc w:val="left"/>
+      <w:pPr>
+        <w:ind w:left="5040" w:hanging="360"/>
+      </w:pPr>
+      <w:rPr>
+        <w:rFonts w:ascii="Symbol" w:hAnsi="Symbol" w:hint="default"/>
+      </w:rPr>
+    </w:lvl>
+    <w:lvl w:ilvl="7" w:tplc="08090003" w:tentative="1">
+      <w:start w:val="1"/>
+      <w:numFmt w:val="bullet"/>
+      <w:lvlText w:val="o"/>
+      <w:lvlJc w:val="left"/>
+      <w:pPr>
+        <w:ind w:left="5760" w:hanging="360"/>
+      </w:pPr>
+      <w:rPr>
+        <w:rFonts w:ascii="Courier New" w:hAnsi="Courier New" w:cs="Courier New" w:hint="default"/>
+      </w:rPr>
+    </w:lvl>
+    <w:lvl w:ilvl="8" w:tplc="08090005" w:tentative="1">
+      <w:start w:val="1"/>
+      <w:numFmt w:val="bullet"/>
+      <w:lvlText w:val=""/>
+      <w:lvlJc w:val="left"/>
+      <w:pPr>
+        <w:ind w:left="6480" w:hanging="360"/>
+      </w:pPr>
+      <w:rPr>
+        <w:rFonts w:ascii="Wingdings" w:hAnsi="Wingdings" w:hint="default"/>
+      </w:rPr>
+    </w:lvl>
+  </w:abstractNum>
+  <w:abstractNum w:abstractNumId="3" w15:restartNumberingAfterBreak="0">
     <w:nsid w:val="5CD114EE"/>
     <w:multiLevelType w:val="hybridMultilevel"/>
     <w:tmpl w:val="17465A24"/>
@@ -2968,7 +3982,7 @@
       </w:pPr>
     </w:lvl>
   </w:abstractNum>
-  <w:abstractNum w:abstractNumId="3" w15:restartNumberingAfterBreak="0">
+  <w:abstractNum w:abstractNumId="4" w15:restartNumberingAfterBreak="0">
     <w:nsid w:val="677B2343"/>
     <w:multiLevelType w:val="hybridMultilevel"/>
     <w:tmpl w:val="0DC0F7AE"/>
@@ -3082,16 +4096,19 @@
     </w:lvl>
   </w:abstractNum>
   <w:num w:numId="1">
-    <w:abstractNumId w:val="3"/>
+    <w:abstractNumId w:val="4"/>
   </w:num>
   <w:num w:numId="2">
-    <w:abstractNumId w:val="2"/>
+    <w:abstractNumId w:val="3"/>
   </w:num>
   <w:num w:numId="3">
     <w:abstractNumId w:val="1"/>
   </w:num>
   <w:num w:numId="4">
     <w:abstractNumId w:val="0"/>
+  </w:num>
+  <w:num w:numId="5">
+    <w:abstractNumId w:val="2"/>
   </w:num>
 </w:numbering>
 </file>
@@ -3494,6 +4511,7 @@
   <w:style w:type="paragraph" w:default="1" w:styleId="Normal">
     <w:name w:val="Normal"/>
     <w:qFormat/>
+    <w:rsid w:val="000E7657"/>
     <w:rPr>
       <w:lang w:val="es-ES"/>
     </w:rPr>
@@ -3596,6 +4614,107 @@
     <w:pPr>
       <w:spacing w:after="240" w:line="240" w:lineRule="auto"/>
     </w:pPr>
+  </w:style>
+  <w:style w:type="character" w:styleId="CommentReference">
+    <w:name w:val="annotation reference"/>
+    <w:basedOn w:val="DefaultParagraphFont"/>
+    <w:uiPriority w:val="99"/>
+    <w:semiHidden/>
+    <w:unhideWhenUsed/>
+    <w:rsid w:val="00145CE7"/>
+    <w:rPr>
+      <w:sz w:val="16"/>
+      <w:szCs w:val="16"/>
+    </w:rPr>
+  </w:style>
+  <w:style w:type="paragraph" w:styleId="CommentText">
+    <w:name w:val="annotation text"/>
+    <w:basedOn w:val="Normal"/>
+    <w:link w:val="CommentTextChar"/>
+    <w:uiPriority w:val="99"/>
+    <w:semiHidden/>
+    <w:unhideWhenUsed/>
+    <w:rsid w:val="00145CE7"/>
+    <w:pPr>
+      <w:spacing w:line="240" w:lineRule="auto"/>
+    </w:pPr>
+    <w:rPr>
+      <w:sz w:val="20"/>
+      <w:szCs w:val="20"/>
+    </w:rPr>
+  </w:style>
+  <w:style w:type="character" w:customStyle="1" w:styleId="CommentTextChar">
+    <w:name w:val="Comment Text Char"/>
+    <w:basedOn w:val="DefaultParagraphFont"/>
+    <w:link w:val="CommentText"/>
+    <w:uiPriority w:val="99"/>
+    <w:semiHidden/>
+    <w:rsid w:val="00145CE7"/>
+    <w:rPr>
+      <w:sz w:val="20"/>
+      <w:szCs w:val="20"/>
+      <w:lang w:val="es-ES"/>
+    </w:rPr>
+  </w:style>
+  <w:style w:type="paragraph" w:styleId="CommentSubject">
+    <w:name w:val="annotation subject"/>
+    <w:basedOn w:val="CommentText"/>
+    <w:next w:val="CommentText"/>
+    <w:link w:val="CommentSubjectChar"/>
+    <w:uiPriority w:val="99"/>
+    <w:semiHidden/>
+    <w:unhideWhenUsed/>
+    <w:rsid w:val="00145CE7"/>
+    <w:rPr>
+      <w:b/>
+      <w:bCs/>
+    </w:rPr>
+  </w:style>
+  <w:style w:type="character" w:customStyle="1" w:styleId="CommentSubjectChar">
+    <w:name w:val="Comment Subject Char"/>
+    <w:basedOn w:val="CommentTextChar"/>
+    <w:link w:val="CommentSubject"/>
+    <w:uiPriority w:val="99"/>
+    <w:semiHidden/>
+    <w:rsid w:val="00145CE7"/>
+    <w:rPr>
+      <w:b/>
+      <w:bCs/>
+      <w:sz w:val="20"/>
+      <w:szCs w:val="20"/>
+      <w:lang w:val="es-ES"/>
+    </w:rPr>
+  </w:style>
+  <w:style w:type="paragraph" w:styleId="BalloonText">
+    <w:name w:val="Balloon Text"/>
+    <w:basedOn w:val="Normal"/>
+    <w:link w:val="BalloonTextChar"/>
+    <w:uiPriority w:val="99"/>
+    <w:semiHidden/>
+    <w:unhideWhenUsed/>
+    <w:rsid w:val="00145CE7"/>
+    <w:pPr>
+      <w:spacing w:after="0" w:line="240" w:lineRule="auto"/>
+    </w:pPr>
+    <w:rPr>
+      <w:rFonts w:ascii="Segoe UI" w:hAnsi="Segoe UI" w:cs="Segoe UI"/>
+      <w:sz w:val="18"/>
+      <w:szCs w:val="18"/>
+    </w:rPr>
+  </w:style>
+  <w:style w:type="character" w:customStyle="1" w:styleId="BalloonTextChar">
+    <w:name w:val="Balloon Text Char"/>
+    <w:basedOn w:val="DefaultParagraphFont"/>
+    <w:link w:val="BalloonText"/>
+    <w:uiPriority w:val="99"/>
+    <w:semiHidden/>
+    <w:rsid w:val="00145CE7"/>
+    <w:rPr>
+      <w:rFonts w:ascii="Segoe UI" w:hAnsi="Segoe UI" w:cs="Segoe UI"/>
+      <w:sz w:val="18"/>
+      <w:szCs w:val="18"/>
+      <w:lang w:val="es-ES"/>
+    </w:rPr>
   </w:style>
 </w:styles>
 </file>

</xml_diff>